<commit_message>
Task2 finished the report
</commit_message>
<xml_diff>
--- a/Svyaznoy/Task2/task2 results.docx
+++ b/Svyaznoy/Task2/task2 results.docx
@@ -105,14 +105,26 @@
       <w:r>
         <w:rPr>
           <w:rFonts w:ascii="FreeSans" w:hAnsi="FreeSans"/>
-          <w:b w:val="false"/>
-          <w:bCs w:val="false"/>
-          <w:i w:val="false"/>
-          <w:iCs w:val="false"/>
-          <w:sz w:val="28"/>
-          <w:szCs w:val="28"/>
-        </w:rPr>
-        <w:t xml:space="preserve">Первый этап — подготовка данных. Все значение были считаны из </w:t>
+          <w:b/>
+          <w:bCs/>
+          <w:i w:val="false"/>
+          <w:iCs w:val="false"/>
+          <w:sz w:val="28"/>
+          <w:szCs w:val="28"/>
+        </w:rPr>
+        <w:t>Первый этап</w:t>
+      </w:r>
+      <w:r>
+        <w:rPr>
+          <w:rFonts w:ascii="FreeSans" w:hAnsi="FreeSans"/>
+          <w:b w:val="false"/>
+          <w:bCs w:val="false"/>
+          <w:i w:val="false"/>
+          <w:iCs w:val="false"/>
+          <w:sz w:val="28"/>
+          <w:szCs w:val="28"/>
+        </w:rPr>
+        <w:t xml:space="preserve"> — подготовка данных. Все значение были считаны из </w:t>
       </w:r>
       <w:r>
         <w:rPr>
@@ -299,31 +311,492 @@
           <w:szCs w:val="28"/>
         </w:rPr>
         <w:tab/>
-        <w:t xml:space="preserve">Второй этап — тестирование различных алгоритмов классификации. Начнем с </w:t>
-      </w:r>
-      <w:r>
-        <w:rPr>
-          <w:rFonts w:ascii="FreeSans" w:hAnsi="FreeSans"/>
-          <w:b w:val="false"/>
-          <w:bCs w:val="false"/>
-          <w:i/>
-          <w:iCs/>
-          <w:sz w:val="28"/>
-          <w:szCs w:val="28"/>
-        </w:rPr>
-        <w:t>K Nearest Neighboors</w:t>
-      </w:r>
-      <w:r>
-        <w:rPr>
-          <w:rFonts w:ascii="FreeSans" w:hAnsi="FreeSans"/>
-          <w:b w:val="false"/>
-          <w:bCs w:val="false"/>
-          <w:i w:val="false"/>
-          <w:iCs w:val="false"/>
-          <w:sz w:val="28"/>
-          <w:szCs w:val="28"/>
-        </w:rPr>
-        <w:t>. Все предикторы лежат в диапозоне от 0 до 1, поэтому, предположу, необязательно производить стандартизацию и масштабирование этих переменных. Соотвественно, не нужно строить pipeline, а можно сразу приступать к созданию класса модели и дальнейшего подбора параметров путем прохода по сетке гиперпараметров.</w:t>
+      </w:r>
+      <w:r>
+        <w:rPr>
+          <w:rFonts w:ascii="FreeSans" w:hAnsi="FreeSans"/>
+          <w:b/>
+          <w:bCs/>
+          <w:i w:val="false"/>
+          <w:iCs w:val="false"/>
+          <w:sz w:val="28"/>
+          <w:szCs w:val="28"/>
+        </w:rPr>
+        <w:t>Второй этап</w:t>
+      </w:r>
+      <w:r>
+        <w:rPr>
+          <w:rFonts w:ascii="FreeSans" w:hAnsi="FreeSans"/>
+          <w:b w:val="false"/>
+          <w:bCs w:val="false"/>
+          <w:i w:val="false"/>
+          <w:iCs w:val="false"/>
+          <w:sz w:val="28"/>
+          <w:szCs w:val="28"/>
+        </w:rPr>
+        <w:t xml:space="preserve"> — тестирование различных алгоритмов классификации. Все предикторы лежат в диапозоне от 0 до 1, поэтому, предположу, необязательно производить стандартизацию и масштабирование этих переменных. Соотвественно, не нужно строить pipeline, а можно сразу приступать к созданию класса модели и дальнейшего подбора параметров путем прохода по сетке гиперпараметров. В ходе выполнения задания протестировал 4 алгоритма: </w:t>
+      </w:r>
+      <w:r>
+        <w:rPr>
+          <w:rFonts w:ascii="FreeSans" w:hAnsi="FreeSans"/>
+          <w:b w:val="false"/>
+          <w:bCs w:val="false"/>
+          <w:i/>
+          <w:iCs/>
+          <w:sz w:val="28"/>
+          <w:szCs w:val="28"/>
+        </w:rPr>
+        <w:t>K Nearest Neighboors, SVM, Multy-Layer Perceptron</w:t>
+      </w:r>
+      <w:r>
+        <w:rPr>
+          <w:rFonts w:ascii="FreeSans" w:hAnsi="FreeSans"/>
+          <w:b w:val="false"/>
+          <w:bCs w:val="false"/>
+          <w:i w:val="false"/>
+          <w:iCs w:val="false"/>
+          <w:sz w:val="28"/>
+          <w:szCs w:val="28"/>
+        </w:rPr>
+        <w:t xml:space="preserve"> и Байесовский классификатор. Отмечу, что в актуальной версии программы ф-ия, использующая </w:t>
+      </w:r>
+      <w:r>
+        <w:rPr>
+          <w:rFonts w:ascii="FreeSans" w:hAnsi="FreeSans"/>
+          <w:b w:val="false"/>
+          <w:bCs w:val="false"/>
+          <w:i/>
+          <w:iCs/>
+          <w:sz w:val="28"/>
+          <w:szCs w:val="28"/>
+        </w:rPr>
+        <w:t>MLP</w:t>
+      </w:r>
+      <w:r>
+        <w:rPr>
+          <w:rFonts w:ascii="FreeSans" w:hAnsi="FreeSans"/>
+          <w:b w:val="false"/>
+          <w:bCs w:val="false"/>
+          <w:i w:val="false"/>
+          <w:iCs w:val="false"/>
+          <w:sz w:val="28"/>
+          <w:szCs w:val="28"/>
+        </w:rPr>
+        <w:t xml:space="preserve">, никак не связана с </w:t>
+      </w:r>
+      <w:r>
+        <w:rPr>
+          <w:rFonts w:ascii="FreeSans" w:hAnsi="FreeSans"/>
+          <w:b w:val="false"/>
+          <w:bCs w:val="false"/>
+          <w:i/>
+          <w:iCs/>
+          <w:sz w:val="28"/>
+          <w:szCs w:val="28"/>
+        </w:rPr>
+        <w:t>MLP Classifier</w:t>
+      </w:r>
+      <w:r>
+        <w:rPr>
+          <w:rFonts w:ascii="FreeSans" w:hAnsi="FreeSans"/>
+          <w:b w:val="false"/>
+          <w:bCs w:val="false"/>
+          <w:i w:val="false"/>
+          <w:iCs w:val="false"/>
+          <w:sz w:val="28"/>
+          <w:szCs w:val="28"/>
+        </w:rPr>
+        <w:t xml:space="preserve">, который я тестировал в самом начале. К сожалению, все алгоритмы показали плохой результат — метрика accuracy (хорошо подходящия для многоклассовой классификации) в лучше случае достигала 18-20%. Можно, конечно, было вычислять </w:t>
+      </w:r>
+      <w:r>
+        <w:rPr>
+          <w:rFonts w:ascii="FreeSans" w:hAnsi="FreeSans"/>
+          <w:b w:val="false"/>
+          <w:bCs w:val="false"/>
+          <w:i/>
+          <w:iCs/>
+          <w:sz w:val="28"/>
+          <w:szCs w:val="28"/>
+        </w:rPr>
+        <w:t>confusion matrix</w:t>
+      </w:r>
+      <w:r>
+        <w:rPr>
+          <w:rFonts w:ascii="FreeSans" w:hAnsi="FreeSans"/>
+          <w:b w:val="false"/>
+          <w:bCs w:val="false"/>
+          <w:i w:val="false"/>
+          <w:iCs w:val="false"/>
+          <w:sz w:val="28"/>
+          <w:szCs w:val="28"/>
+        </w:rPr>
+        <w:t xml:space="preserve">, а затем по ней считать, например, </w:t>
+      </w:r>
+      <w:r>
+        <w:rPr>
+          <w:rFonts w:ascii="FreeSans" w:hAnsi="FreeSans"/>
+          <w:b w:val="false"/>
+          <w:bCs w:val="false"/>
+          <w:i/>
+          <w:iCs/>
+          <w:sz w:val="28"/>
+          <w:szCs w:val="28"/>
+        </w:rPr>
+        <w:t>ROC AUC или precision/recall</w:t>
+      </w:r>
+      <w:r>
+        <w:rPr>
+          <w:rFonts w:ascii="FreeSans" w:hAnsi="FreeSans"/>
+          <w:b w:val="false"/>
+          <w:bCs w:val="false"/>
+          <w:i w:val="false"/>
+          <w:iCs w:val="false"/>
+          <w:sz w:val="28"/>
+          <w:szCs w:val="28"/>
+        </w:rPr>
+        <w:t xml:space="preserve"> (делая по сути пары «класс i» и «все остальные классы, кроме i», то есть сводя к бинарной классификации), но ситуация от этого не изменилась бы. В данных явно выражено отсутсвие баланса, есть класс с 1 представителем, а есть класс с 80-90 представителями, поэтому алгоритмы, обученные на таком датасете, обладают скудной обобщающей способностью. Однако удалось оценить значимость каждого предиктора, в среднем можно было обросить </w:t>
+      </w:r>
+      <w:r>
+        <w:rPr>
+          <w:rFonts w:ascii="FreeSans" w:hAnsi="FreeSans"/>
+          <w:b w:val="false"/>
+          <w:bCs w:val="false"/>
+          <w:i/>
+          <w:iCs/>
+          <w:sz w:val="28"/>
+          <w:szCs w:val="28"/>
+        </w:rPr>
+        <w:t>x_7, x_9, x_10</w:t>
+      </w:r>
+      <w:r>
+        <w:rPr>
+          <w:rFonts w:ascii="FreeSans" w:hAnsi="FreeSans"/>
+          <w:b w:val="false"/>
+          <w:bCs w:val="false"/>
+          <w:i w:val="false"/>
+          <w:iCs w:val="false"/>
+          <w:sz w:val="28"/>
+          <w:szCs w:val="28"/>
+        </w:rPr>
+        <w:t>, а значимыми оказались предикторы с первого по четвертый. Поэтому было принято решение кардинально изменить подход.</w:t>
+      </w:r>
+    </w:p>
+    <w:p>
+      <w:pPr>
+        <w:pStyle w:val="Normal"/>
+        <w:bidi w:val="0"/>
+        <w:jc w:val="left"/>
+        <w:rPr>
+          <w:rFonts w:ascii="FreeSans" w:hAnsi="FreeSans"/>
+          <w:b w:val="false"/>
+          <w:b w:val="false"/>
+          <w:bCs w:val="false"/>
+          <w:i w:val="false"/>
+          <w:i w:val="false"/>
+          <w:iCs w:val="false"/>
+          <w:sz w:val="28"/>
+          <w:szCs w:val="28"/>
+        </w:rPr>
+      </w:pPr>
+      <w:r>
+        <w:rPr>
+          <w:rFonts w:ascii="FreeSans" w:hAnsi="FreeSans"/>
+          <w:b w:val="false"/>
+          <w:bCs w:val="false"/>
+          <w:i w:val="false"/>
+          <w:iCs w:val="false"/>
+          <w:sz w:val="28"/>
+          <w:szCs w:val="28"/>
+        </w:rPr>
+        <w:tab/>
+      </w:r>
+      <w:r>
+        <w:rPr>
+          <w:rFonts w:ascii="FreeSans" w:hAnsi="FreeSans"/>
+          <w:b/>
+          <w:bCs/>
+          <w:i w:val="false"/>
+          <w:iCs w:val="false"/>
+          <w:sz w:val="28"/>
+          <w:szCs w:val="28"/>
+        </w:rPr>
+        <w:t>Третий этап</w:t>
+      </w:r>
+      <w:r>
+        <w:rPr>
+          <w:rFonts w:ascii="FreeSans" w:hAnsi="FreeSans"/>
+          <w:b w:val="false"/>
+          <w:bCs w:val="false"/>
+          <w:i w:val="false"/>
+          <w:iCs w:val="false"/>
+          <w:sz w:val="28"/>
+          <w:szCs w:val="28"/>
+        </w:rPr>
+        <w:t xml:space="preserve"> — использование регрессии для классификации (?!). Посмотрев на статистику по переменным (.html файл), а особенно на игрек, заметил, что его распределение близко к стандартному распределению. Если сводить на язык статистики, то в голове появилась такая мысль: </w:t>
+      </w:r>
+      <w:r>
+        <w:rPr>
+          <w:rFonts w:ascii="FreeSans" w:hAnsi="FreeSans"/>
+          <w:b w:val="false"/>
+          <w:bCs w:val="false"/>
+          <w:i/>
+          <w:iCs/>
+          <w:sz w:val="28"/>
+          <w:szCs w:val="28"/>
+        </w:rPr>
+        <w:t>y ~ N(w^T*X, sigma^2)</w:t>
+      </w:r>
+      <w:r>
+        <w:rPr>
+          <w:rFonts w:ascii="FreeSans" w:hAnsi="FreeSans"/>
+          <w:b w:val="false"/>
+          <w:bCs w:val="false"/>
+          <w:i w:val="false"/>
+          <w:iCs w:val="false"/>
+          <w:sz w:val="28"/>
+          <w:szCs w:val="28"/>
+        </w:rPr>
+        <w:t xml:space="preserve">, где </w:t>
+      </w:r>
+      <w:r>
+        <w:rPr>
+          <w:rFonts w:ascii="FreeSans" w:hAnsi="FreeSans"/>
+          <w:b w:val="false"/>
+          <w:bCs w:val="false"/>
+          <w:i/>
+          <w:iCs/>
+          <w:sz w:val="28"/>
+          <w:szCs w:val="28"/>
+        </w:rPr>
+        <w:t>w</w:t>
+      </w:r>
+      <w:r>
+        <w:rPr>
+          <w:rFonts w:ascii="FreeSans" w:hAnsi="FreeSans"/>
+          <w:b w:val="false"/>
+          <w:bCs w:val="false"/>
+          <w:i w:val="false"/>
+          <w:iCs w:val="false"/>
+          <w:sz w:val="28"/>
+          <w:szCs w:val="28"/>
+        </w:rPr>
+        <w:t xml:space="preserve"> — веса, </w:t>
+      </w:r>
+      <w:r>
+        <w:rPr>
+          <w:rFonts w:ascii="FreeSans" w:hAnsi="FreeSans"/>
+          <w:b w:val="false"/>
+          <w:bCs w:val="false"/>
+          <w:i/>
+          <w:iCs/>
+          <w:sz w:val="28"/>
+          <w:szCs w:val="28"/>
+        </w:rPr>
+        <w:t>X</w:t>
+      </w:r>
+      <w:r>
+        <w:rPr>
+          <w:rFonts w:ascii="FreeSans" w:hAnsi="FreeSans"/>
+          <w:b w:val="false"/>
+          <w:bCs w:val="false"/>
+          <w:i w:val="false"/>
+          <w:iCs w:val="false"/>
+          <w:sz w:val="28"/>
+          <w:szCs w:val="28"/>
+        </w:rPr>
+        <w:t xml:space="preserve"> — вектор предикторов, а сигма — дисперсия. То есть чтобы получать прогноз y, на нужно было бы как-то вычислять ф-ию плотности распределения, а потом итегрировать ее по допустимому множесту. Также для оценки параметров распределения скорее всего потреболалось бы использовать метод максимального правдоподобия. Задача получается, если можно так выразиться, </w:t>
+      </w:r>
+      <w:r>
+        <w:rPr>
+          <w:rFonts w:ascii="FreeSans" w:hAnsi="FreeSans"/>
+          <w:b w:val="false"/>
+          <w:bCs w:val="false"/>
+          <w:i/>
+          <w:iCs/>
+          <w:sz w:val="28"/>
+          <w:szCs w:val="28"/>
+        </w:rPr>
+        <w:t>overkill</w:t>
+      </w:r>
+      <w:r>
+        <w:rPr>
+          <w:rFonts w:ascii="FreeSans" w:hAnsi="FreeSans"/>
+          <w:b w:val="false"/>
+          <w:bCs w:val="false"/>
+          <w:i w:val="false"/>
+          <w:iCs w:val="false"/>
+          <w:sz w:val="28"/>
+          <w:szCs w:val="28"/>
+        </w:rPr>
+        <w:t xml:space="preserve">, поэтому итоговый метод следующий. На неравномерной выборке сложно получить хорошую обобщающую способность, поэтому мне голову пришла идея интерполировать </w:t>
+      </w:r>
+      <w:r>
+        <w:rPr>
+          <w:rFonts w:ascii="FreeSans" w:hAnsi="FreeSans"/>
+          <w:b w:val="false"/>
+          <w:bCs w:val="false"/>
+          <w:i/>
+          <w:iCs/>
+          <w:sz w:val="28"/>
+          <w:szCs w:val="28"/>
+        </w:rPr>
+        <w:t>y = f(x_1, …, x_10)</w:t>
+      </w:r>
+      <w:r>
+        <w:rPr>
+          <w:rFonts w:ascii="FreeSans" w:hAnsi="FreeSans"/>
+          <w:b w:val="false"/>
+          <w:bCs w:val="false"/>
+          <w:i w:val="false"/>
+          <w:iCs w:val="false"/>
+          <w:sz w:val="28"/>
+          <w:szCs w:val="28"/>
+        </w:rPr>
+        <w:t xml:space="preserve"> 6а имеющемся наборе данных. Имея распределенный особым образом игрек, а также полное отсутствие корреляции (см. первый этап), будем сразу использовать </w:t>
+      </w:r>
+      <w:r>
+        <w:rPr>
+          <w:rFonts w:ascii="FreeSans" w:hAnsi="FreeSans"/>
+          <w:b w:val="false"/>
+          <w:bCs w:val="false"/>
+          <w:i/>
+          <w:iCs/>
+          <w:sz w:val="28"/>
+          <w:szCs w:val="28"/>
+        </w:rPr>
+        <w:t>MLP Regressor</w:t>
+      </w:r>
+      <w:r>
+        <w:rPr>
+          <w:rFonts w:ascii="FreeSans" w:hAnsi="FreeSans"/>
+          <w:b w:val="false"/>
+          <w:bCs w:val="false"/>
+          <w:i w:val="false"/>
+          <w:iCs w:val="false"/>
+          <w:sz w:val="28"/>
+          <w:szCs w:val="28"/>
+        </w:rPr>
+        <w:t xml:space="preserve">, так как нейронные сети даже с ф-ией активации relu хорошо подходят для построения нелинейных ф-ий. После обучения этот алгортм по входным предикторам выдает непрерывную величину, поэтому, чтобы получить номер класса, округляем эту величину по правилам математики. Таким образом, непрерывная ф-ия, которую построил </w:t>
+      </w:r>
+      <w:r>
+        <w:rPr>
+          <w:rFonts w:ascii="FreeSans" w:hAnsi="FreeSans"/>
+          <w:b w:val="false"/>
+          <w:bCs w:val="false"/>
+          <w:i/>
+          <w:iCs/>
+          <w:sz w:val="28"/>
+          <w:szCs w:val="28"/>
+        </w:rPr>
+        <w:t>MLP</w:t>
+      </w:r>
+      <w:r>
+        <w:rPr>
+          <w:rFonts w:ascii="FreeSans" w:hAnsi="FreeSans"/>
+          <w:b w:val="false"/>
+          <w:bCs w:val="false"/>
+          <w:i w:val="false"/>
+          <w:iCs w:val="false"/>
+          <w:sz w:val="28"/>
+          <w:szCs w:val="28"/>
+        </w:rPr>
+        <w:t xml:space="preserve">, становится ступенчатой, что уже подходит для изначальной задачи. Так как нужно оценить качество классификации с помощью такого алгоритма, то регрессионные метрики будут абсолютно неиформативны, а использовать метрику классификации не позволяет </w:t>
+      </w:r>
+      <w:r>
+        <w:rPr>
+          <w:rFonts w:ascii="FreeSans" w:hAnsi="FreeSans"/>
+          <w:b w:val="false"/>
+          <w:bCs w:val="false"/>
+          <w:i/>
+          <w:iCs/>
+          <w:sz w:val="28"/>
+          <w:szCs w:val="28"/>
+        </w:rPr>
+        <w:t>GridSearchCV</w:t>
+      </w:r>
+      <w:r>
+        <w:rPr>
+          <w:rFonts w:ascii="FreeSans" w:hAnsi="FreeSans"/>
+          <w:b w:val="false"/>
+          <w:bCs w:val="false"/>
+          <w:i w:val="false"/>
+          <w:iCs w:val="false"/>
+          <w:sz w:val="28"/>
+          <w:szCs w:val="28"/>
+        </w:rPr>
+        <w:t xml:space="preserve">. Не беда -  напишем свою. Спрогнозированные величины она округляет, как описал выше, и уже их, как и реальные ответы, передает метрике acuuracy (см. в коде ф-ию </w:t>
+      </w:r>
+      <w:r>
+        <w:rPr>
+          <w:rFonts w:ascii="FreeSans" w:hAnsi="FreeSans"/>
+          <w:b w:val="false"/>
+          <w:bCs w:val="false"/>
+          <w:i/>
+          <w:iCs/>
+          <w:sz w:val="28"/>
+          <w:szCs w:val="28"/>
+        </w:rPr>
+        <w:t>func_reg_class_error()</w:t>
+      </w:r>
+      <w:r>
+        <w:rPr>
+          <w:rFonts w:ascii="FreeSans" w:hAnsi="FreeSans"/>
+          <w:b w:val="false"/>
+          <w:bCs w:val="false"/>
+          <w:i w:val="false"/>
+          <w:iCs w:val="false"/>
+          <w:sz w:val="28"/>
+          <w:szCs w:val="28"/>
+        </w:rPr>
+        <w:t xml:space="preserve">). Таким образом, метрика классификации получилась обернута в метрику регрессии. Опять же, вполне возможно, что можно было использовать </w:t>
+      </w:r>
+      <w:r>
+        <w:rPr>
+          <w:rFonts w:ascii="FreeSans" w:hAnsi="FreeSans"/>
+          <w:b w:val="false"/>
+          <w:bCs w:val="false"/>
+          <w:i/>
+          <w:iCs/>
+          <w:sz w:val="28"/>
+          <w:szCs w:val="28"/>
+        </w:rPr>
+        <w:t>confusion matrix</w:t>
+      </w:r>
+      <w:r>
+        <w:rPr>
+          <w:rFonts w:ascii="FreeSans" w:hAnsi="FreeSans"/>
+          <w:b w:val="false"/>
+          <w:bCs w:val="false"/>
+          <w:i w:val="false"/>
+          <w:iCs w:val="false"/>
+          <w:sz w:val="28"/>
+          <w:szCs w:val="28"/>
+        </w:rPr>
+        <w:t xml:space="preserve"> и </w:t>
+      </w:r>
+      <w:r>
+        <w:rPr>
+          <w:rFonts w:ascii="FreeSans" w:hAnsi="FreeSans"/>
+          <w:b w:val="false"/>
+          <w:bCs w:val="false"/>
+          <w:i/>
+          <w:iCs/>
+          <w:sz w:val="28"/>
+          <w:szCs w:val="28"/>
+        </w:rPr>
+        <w:t>ROC AUC</w:t>
+      </w:r>
+      <w:r>
+        <w:rPr>
+          <w:rFonts w:ascii="FreeSans" w:hAnsi="FreeSans"/>
+          <w:b w:val="false"/>
+          <w:bCs w:val="false"/>
+          <w:i w:val="false"/>
+          <w:iCs w:val="false"/>
+          <w:sz w:val="28"/>
+          <w:szCs w:val="28"/>
+        </w:rPr>
+        <w:t>, как я описывал выше, но, вероятно, на результат это сильно не повлияло бы. Резюмируя, самописная метрика оказалась весьма репрезентативной, и уже с ней можно было подбирать оптимальные параметры модели. В конце концов, точность всего этого алгоритма составляет 60-63%, что, конечно же, намного лучше, чем 18-20, но все равно не могу сказать, что результат феноменальный в смысле одной лишь метрики. Но, учитывая набор данных и вообще сложную ситуацию, могу сказать, что модель показывается себя весьма хорошо. Для удобства пользователя, последняя обученная модель с метрикой около 61% или 63% сохранена файл, который можно загрузить и сразу использовать, то есть подавать на вход предикторы и получать прогнозы без всякого обучения (см. последние строки кода).</w:t>
       </w:r>
     </w:p>
     <w:p>

</xml_diff>